<commit_message>
Updated : Day 4
</commit_message>
<xml_diff>
--- a/5Days-SoftwareArchitecture/Day3.docx
+++ b/5Days-SoftwareArchitecture/Day3.docx
@@ -18,7 +18,23 @@
           <w:sz w:val="24"/>
           <w:szCs w:val="24"/>
         </w:rPr>
-        <w:t xml:space="preserve">Submitted By - </w:t>
+        <w:t xml:space="preserve">Submitted By </w:t>
+      </w:r>
+      <w:r>
+        <w:rPr>
+          <w:rFonts w:ascii="Times New Roman" w:hAnsi="Times New Roman" w:cs="Times New Roman"/>
+          <w:sz w:val="24"/>
+          <w:szCs w:val="24"/>
+        </w:rPr>
+        <w:t>–</w:t>
+      </w:r>
+      <w:r>
+        <w:rPr>
+          <w:rFonts w:ascii="Times New Roman" w:hAnsi="Times New Roman" w:cs="Times New Roman"/>
+          <w:sz w:val="24"/>
+          <w:szCs w:val="24"/>
+        </w:rPr>
+        <w:t xml:space="preserve"> </w:t>
       </w:r>
       <w:r>
         <w:rPr>
@@ -35,6 +51,244 @@
       <w:pPr>
         <w:rPr>
           <w:rFonts w:ascii="Times New Roman" w:hAnsi="Times New Roman" w:cs="Times New Roman"/>
+          <w:sz w:val="24"/>
+          <w:szCs w:val="24"/>
+        </w:rPr>
+      </w:pPr>
+      <w:r>
+        <w:rPr>
+          <w:rFonts w:ascii="Times New Roman" w:hAnsi="Times New Roman" w:cs="Times New Roman"/>
+          <w:sz w:val="24"/>
+          <w:szCs w:val="24"/>
+        </w:rPr>
+        <w:t>C</w:t>
+      </w:r>
+      <w:r>
+        <w:rPr>
+          <w:rFonts w:ascii="Times New Roman" w:hAnsi="Times New Roman" w:cs="Times New Roman"/>
+          <w:sz w:val="24"/>
+          <w:szCs w:val="24"/>
+        </w:rPr>
+        <w:t>reate a "</w:t>
+      </w:r>
+      <w:proofErr w:type="spellStart"/>
+      <w:r>
+        <w:rPr>
+          <w:rFonts w:ascii="Times New Roman" w:hAnsi="Times New Roman" w:cs="Times New Roman"/>
+          <w:sz w:val="24"/>
+          <w:szCs w:val="24"/>
+        </w:rPr>
+        <w:t>SoftwareArchitecture</w:t>
+      </w:r>
+      <w:proofErr w:type="spellEnd"/>
+      <w:r>
+        <w:rPr>
+          <w:rFonts w:ascii="Times New Roman" w:hAnsi="Times New Roman" w:cs="Times New Roman"/>
+          <w:sz w:val="24"/>
+          <w:szCs w:val="24"/>
+        </w:rPr>
+        <w:t xml:space="preserve">" repo in your </w:t>
+      </w:r>
+      <w:proofErr w:type="spellStart"/>
+      <w:r>
+        <w:rPr>
+          <w:rFonts w:ascii="Times New Roman" w:hAnsi="Times New Roman" w:cs="Times New Roman"/>
+          <w:sz w:val="24"/>
+          <w:szCs w:val="24"/>
+        </w:rPr>
+        <w:t>github</w:t>
+      </w:r>
+      <w:proofErr w:type="spellEnd"/>
+      <w:r>
+        <w:rPr>
+          <w:rFonts w:ascii="Times New Roman" w:hAnsi="Times New Roman" w:cs="Times New Roman"/>
+          <w:sz w:val="24"/>
+          <w:szCs w:val="24"/>
+        </w:rPr>
+        <w:t>, and load all your programs with all the required comments there</w:t>
+      </w:r>
+    </w:p>
+    <w:p>
+      <w:pPr>
+        <w:rPr>
+          <w:rFonts w:ascii="Times New Roman" w:hAnsi="Times New Roman" w:cs="Times New Roman"/>
+          <w:sz w:val="24"/>
+          <w:szCs w:val="24"/>
+        </w:rPr>
+      </w:pPr>
+      <w:r>
+        <w:rPr>
+          <w:rFonts w:ascii="Times New Roman" w:hAnsi="Times New Roman" w:cs="Times New Roman"/>
+          <w:sz w:val="24"/>
+          <w:szCs w:val="24"/>
+        </w:rPr>
+        <w:drawing>
+          <wp:inline distT="0" distB="0" distL="0" distR="0" wp14:anchorId="7B2DFC8D" wp14:editId="777ADDED">
+            <wp:extent cx="5731510" cy="1920240"/>
+            <wp:effectExtent l="0" t="0" r="2540" b="3810"/>
+            <wp:docPr id="614977779" name="Picture 1"/>
+            <wp:cNvGraphicFramePr>
+              <a:graphicFrameLocks xmlns:a="http://schemas.openxmlformats.org/drawingml/2006/main" noChangeAspect="1"/>
+            </wp:cNvGraphicFramePr>
+            <a:graphic xmlns:a="http://schemas.openxmlformats.org/drawingml/2006/main">
+              <a:graphicData uri="http://schemas.openxmlformats.org/drawingml/2006/picture">
+                <pic:pic xmlns:pic="http://schemas.openxmlformats.org/drawingml/2006/picture">
+                  <pic:nvPicPr>
+                    <pic:cNvPr id="614977779" name=""/>
+                    <pic:cNvPicPr/>
+                  </pic:nvPicPr>
+                  <pic:blipFill>
+                    <a:blip r:embed="rId5"/>
+                    <a:stretch>
+                      <a:fillRect/>
+                    </a:stretch>
+                  </pic:blipFill>
+                  <pic:spPr>
+                    <a:xfrm>
+                      <a:off x="0" y="0"/>
+                      <a:ext cx="5731510" cy="1920240"/>
+                    </a:xfrm>
+                    <a:prstGeom prst="rect">
+                      <a:avLst/>
+                    </a:prstGeom>
+                  </pic:spPr>
+                </pic:pic>
+              </a:graphicData>
+            </a:graphic>
+          </wp:inline>
+        </w:drawing>
+      </w:r>
+      <w:r>
+        <w:rPr>
+          <w:rFonts w:ascii="Times New Roman" w:hAnsi="Times New Roman" w:cs="Times New Roman"/>
+          <w:sz w:val="24"/>
+          <w:szCs w:val="24"/>
+        </w:rPr>
+        <w:drawing>
+          <wp:inline distT="0" distB="0" distL="0" distR="0" wp14:anchorId="6CB40F84" wp14:editId="57D03DDC">
+            <wp:extent cx="5731510" cy="2050415"/>
+            <wp:effectExtent l="0" t="0" r="2540" b="6985"/>
+            <wp:docPr id="973682322" name="Picture 1"/>
+            <wp:cNvGraphicFramePr>
+              <a:graphicFrameLocks xmlns:a="http://schemas.openxmlformats.org/drawingml/2006/main" noChangeAspect="1"/>
+            </wp:cNvGraphicFramePr>
+            <a:graphic xmlns:a="http://schemas.openxmlformats.org/drawingml/2006/main">
+              <a:graphicData uri="http://schemas.openxmlformats.org/drawingml/2006/picture">
+                <pic:pic xmlns:pic="http://schemas.openxmlformats.org/drawingml/2006/picture">
+                  <pic:nvPicPr>
+                    <pic:cNvPr id="973682322" name=""/>
+                    <pic:cNvPicPr/>
+                  </pic:nvPicPr>
+                  <pic:blipFill>
+                    <a:blip r:embed="rId6"/>
+                    <a:stretch>
+                      <a:fillRect/>
+                    </a:stretch>
+                  </pic:blipFill>
+                  <pic:spPr>
+                    <a:xfrm>
+                      <a:off x="0" y="0"/>
+                      <a:ext cx="5731510" cy="2050415"/>
+                    </a:xfrm>
+                    <a:prstGeom prst="rect">
+                      <a:avLst/>
+                    </a:prstGeom>
+                  </pic:spPr>
+                </pic:pic>
+              </a:graphicData>
+            </a:graphic>
+          </wp:inline>
+        </w:drawing>
+      </w:r>
+      <w:r>
+        <w:rPr>
+          <w:rFonts w:ascii="Times New Roman" w:hAnsi="Times New Roman" w:cs="Times New Roman"/>
+          <w:sz w:val="24"/>
+          <w:szCs w:val="24"/>
+        </w:rPr>
+        <w:drawing>
+          <wp:inline distT="0" distB="0" distL="0" distR="0" wp14:anchorId="14DF2783" wp14:editId="19200185">
+            <wp:extent cx="5731510" cy="1711960"/>
+            <wp:effectExtent l="0" t="0" r="2540" b="2540"/>
+            <wp:docPr id="849083987" name="Picture 1"/>
+            <wp:cNvGraphicFramePr>
+              <a:graphicFrameLocks xmlns:a="http://schemas.openxmlformats.org/drawingml/2006/main" noChangeAspect="1"/>
+            </wp:cNvGraphicFramePr>
+            <a:graphic xmlns:a="http://schemas.openxmlformats.org/drawingml/2006/main">
+              <a:graphicData uri="http://schemas.openxmlformats.org/drawingml/2006/picture">
+                <pic:pic xmlns:pic="http://schemas.openxmlformats.org/drawingml/2006/picture">
+                  <pic:nvPicPr>
+                    <pic:cNvPr id="849083987" name=""/>
+                    <pic:cNvPicPr/>
+                  </pic:nvPicPr>
+                  <pic:blipFill>
+                    <a:blip r:embed="rId7"/>
+                    <a:stretch>
+                      <a:fillRect/>
+                    </a:stretch>
+                  </pic:blipFill>
+                  <pic:spPr>
+                    <a:xfrm>
+                      <a:off x="0" y="0"/>
+                      <a:ext cx="5731510" cy="1711960"/>
+                    </a:xfrm>
+                    <a:prstGeom prst="rect">
+                      <a:avLst/>
+                    </a:prstGeom>
+                  </pic:spPr>
+                </pic:pic>
+              </a:graphicData>
+            </a:graphic>
+          </wp:inline>
+        </w:drawing>
+      </w:r>
+      <w:r>
+        <w:rPr>
+          <w:rFonts w:ascii="Times New Roman" w:hAnsi="Times New Roman" w:cs="Times New Roman"/>
+          <w:sz w:val="24"/>
+          <w:szCs w:val="24"/>
+        </w:rPr>
+        <w:drawing>
+          <wp:inline distT="0" distB="0" distL="0" distR="0" wp14:anchorId="326BBF82" wp14:editId="6519A094">
+            <wp:extent cx="5677692" cy="2076740"/>
+            <wp:effectExtent l="0" t="0" r="0" b="0"/>
+            <wp:docPr id="1372536206" name="Picture 1"/>
+            <wp:cNvGraphicFramePr>
+              <a:graphicFrameLocks xmlns:a="http://schemas.openxmlformats.org/drawingml/2006/main" noChangeAspect="1"/>
+            </wp:cNvGraphicFramePr>
+            <a:graphic xmlns:a="http://schemas.openxmlformats.org/drawingml/2006/main">
+              <a:graphicData uri="http://schemas.openxmlformats.org/drawingml/2006/picture">
+                <pic:pic xmlns:pic="http://schemas.openxmlformats.org/drawingml/2006/picture">
+                  <pic:nvPicPr>
+                    <pic:cNvPr id="1372536206" name=""/>
+                    <pic:cNvPicPr/>
+                  </pic:nvPicPr>
+                  <pic:blipFill>
+                    <a:blip r:embed="rId8"/>
+                    <a:stretch>
+                      <a:fillRect/>
+                    </a:stretch>
+                  </pic:blipFill>
+                  <pic:spPr>
+                    <a:xfrm>
+                      <a:off x="0" y="0"/>
+                      <a:ext cx="5677692" cy="2076740"/>
+                    </a:xfrm>
+                    <a:prstGeom prst="rect">
+                      <a:avLst/>
+                    </a:prstGeom>
+                  </pic:spPr>
+                </pic:pic>
+              </a:graphicData>
+            </a:graphic>
+          </wp:inline>
+        </w:drawing>
+      </w:r>
+    </w:p>
+    <w:p>
+      <w:pPr>
+        <w:rPr>
+          <w:rFonts w:ascii="Times New Roman" w:hAnsi="Times New Roman" w:cs="Times New Roman"/>
           <w:b/>
           <w:bCs/>
           <w:sz w:val="24"/>
@@ -51,18 +305,8 @@
           <w:szCs w:val="24"/>
           <w:u w:val="single"/>
         </w:rPr>
-        <w:t>Graph Theory</w:t>
-      </w:r>
-      <w:r>
-        <w:rPr>
-          <w:rFonts w:ascii="Times New Roman" w:hAnsi="Times New Roman" w:cs="Times New Roman"/>
-          <w:b/>
-          <w:bCs/>
-          <w:sz w:val="24"/>
-          <w:szCs w:val="24"/>
-          <w:u w:val="single"/>
-        </w:rPr>
-        <w:t xml:space="preserve"> in programs</w:t>
+        <w:lastRenderedPageBreak/>
+        <w:t>Graph Theory in programs</w:t>
       </w:r>
       <w:r>
         <w:rPr>
@@ -843,7 +1087,6 @@
           <w:sz w:val="24"/>
           <w:szCs w:val="24"/>
         </w:rPr>
-        <w:lastRenderedPageBreak/>
         <w:t>true, then fail at x&lt;100</w:t>
       </w:r>
     </w:p>
@@ -1390,6 +1633,7 @@
           <w:rFonts w:ascii="Times New Roman" w:hAnsi="Times New Roman" w:cs="Times New Roman"/>
           <w:b/>
           <w:bCs/>
+          <w:noProof/>
           <w:sz w:val="24"/>
           <w:szCs w:val="24"/>
         </w:rPr>
@@ -1409,7 +1653,7 @@
                     <pic:cNvPicPr/>
                   </pic:nvPicPr>
                   <pic:blipFill>
-                    <a:blip r:embed="rId5"/>
+                    <a:blip r:embed="rId9"/>
                     <a:stretch>
                       <a:fillRect/>
                     </a:stretch>
@@ -1434,6 +1678,7 @@
           <w:rFonts w:ascii="Times New Roman" w:hAnsi="Times New Roman" w:cs="Times New Roman"/>
           <w:b/>
           <w:bCs/>
+          <w:noProof/>
           <w:sz w:val="24"/>
           <w:szCs w:val="24"/>
         </w:rPr>
@@ -1453,7 +1698,7 @@
                     <pic:cNvPicPr/>
                   </pic:nvPicPr>
                   <pic:blipFill>
-                    <a:blip r:embed="rId6"/>
+                    <a:blip r:embed="rId10"/>
                     <a:stretch>
                       <a:fillRect/>
                     </a:stretch>
@@ -1511,6 +1756,7 @@
           <w:rFonts w:ascii="Times New Roman" w:hAnsi="Times New Roman" w:cs="Times New Roman"/>
           <w:b/>
           <w:bCs/>
+          <w:noProof/>
           <w:sz w:val="24"/>
           <w:szCs w:val="24"/>
         </w:rPr>
@@ -1530,7 +1776,7 @@
                     <pic:cNvPicPr/>
                   </pic:nvPicPr>
                   <pic:blipFill>
-                    <a:blip r:embed="rId7"/>
+                    <a:blip r:embed="rId11"/>
                     <a:stretch>
                       <a:fillRect/>
                     </a:stretch>
@@ -1567,6 +1813,7 @@
           <w:rFonts w:ascii="Times New Roman" w:hAnsi="Times New Roman" w:cs="Times New Roman"/>
           <w:b/>
           <w:bCs/>
+          <w:noProof/>
           <w:sz w:val="24"/>
           <w:szCs w:val="24"/>
         </w:rPr>
@@ -1586,7 +1833,7 @@
                     <pic:cNvPicPr/>
                   </pic:nvPicPr>
                   <pic:blipFill>
-                    <a:blip r:embed="rId8"/>
+                    <a:blip r:embed="rId12"/>
                     <a:stretch>
                       <a:fillRect/>
                     </a:stretch>
@@ -2105,6 +2352,7 @@
       <w:r>
         <w:rPr>
           <w:rFonts w:ascii="Times New Roman" w:hAnsi="Times New Roman" w:cs="Times New Roman"/>
+          <w:noProof/>
           <w:sz w:val="24"/>
           <w:szCs w:val="24"/>
         </w:rPr>
@@ -2124,7 +2372,7 @@
                     <pic:cNvPicPr/>
                   </pic:nvPicPr>
                   <pic:blipFill>
-                    <a:blip r:embed="rId9"/>
+                    <a:blip r:embed="rId13"/>
                     <a:stretch>
                       <a:fillRect/>
                     </a:stretch>
@@ -2156,6 +2404,7 @@
       <w:r>
         <w:rPr>
           <w:rFonts w:ascii="Times New Roman" w:hAnsi="Times New Roman" w:cs="Times New Roman"/>
+          <w:noProof/>
           <w:sz w:val="24"/>
           <w:szCs w:val="24"/>
         </w:rPr>
@@ -2175,7 +2424,7 @@
                     <pic:cNvPicPr/>
                   </pic:nvPicPr>
                   <pic:blipFill>
-                    <a:blip r:embed="rId10"/>
+                    <a:blip r:embed="rId14"/>
                     <a:stretch>
                       <a:fillRect/>
                     </a:stretch>
@@ -2233,6 +2482,7 @@
       <w:r>
         <w:rPr>
           <w:rFonts w:ascii="Times New Roman" w:hAnsi="Times New Roman" w:cs="Times New Roman"/>
+          <w:noProof/>
           <w:sz w:val="24"/>
           <w:szCs w:val="24"/>
         </w:rPr>
@@ -2252,7 +2502,7 @@
                     <pic:cNvPicPr/>
                   </pic:nvPicPr>
                   <pic:blipFill>
-                    <a:blip r:embed="rId11"/>
+                    <a:blip r:embed="rId15"/>
                     <a:stretch>
                       <a:fillRect/>
                     </a:stretch>
@@ -2284,6 +2534,7 @@
       <w:r>
         <w:rPr>
           <w:rFonts w:ascii="Times New Roman" w:hAnsi="Times New Roman" w:cs="Times New Roman"/>
+          <w:noProof/>
           <w:sz w:val="24"/>
           <w:szCs w:val="24"/>
         </w:rPr>
@@ -2303,7 +2554,7 @@
                     <pic:cNvPicPr/>
                   </pic:nvPicPr>
                   <pic:blipFill>
-                    <a:blip r:embed="rId12"/>
+                    <a:blip r:embed="rId16"/>
                     <a:stretch>
                       <a:fillRect/>
                     </a:stretch>
@@ -3559,6 +3810,7 @@
       <w:r>
         <w:rPr>
           <w:rFonts w:ascii="Times New Roman" w:hAnsi="Times New Roman" w:cs="Times New Roman"/>
+          <w:noProof/>
           <w:sz w:val="24"/>
           <w:szCs w:val="24"/>
         </w:rPr>
@@ -3578,7 +3830,7 @@
                     <pic:cNvPicPr/>
                   </pic:nvPicPr>
                   <pic:blipFill>
-                    <a:blip r:embed="rId13"/>
+                    <a:blip r:embed="rId17"/>
                     <a:stretch>
                       <a:fillRect/>
                     </a:stretch>
@@ -3611,6 +3863,7 @@
       <w:r>
         <w:rPr>
           <w:rFonts w:ascii="Times New Roman" w:hAnsi="Times New Roman" w:cs="Times New Roman"/>
+          <w:noProof/>
           <w:sz w:val="24"/>
           <w:szCs w:val="24"/>
         </w:rPr>
@@ -3630,7 +3883,7 @@
                     <pic:cNvPicPr/>
                   </pic:nvPicPr>
                   <pic:blipFill>
-                    <a:blip r:embed="rId14"/>
+                    <a:blip r:embed="rId18"/>
                     <a:stretch>
                       <a:fillRect/>
                     </a:stretch>
@@ -3653,6 +3906,7 @@
       <w:r>
         <w:rPr>
           <w:rFonts w:ascii="Times New Roman" w:hAnsi="Times New Roman" w:cs="Times New Roman"/>
+          <w:noProof/>
           <w:sz w:val="24"/>
           <w:szCs w:val="24"/>
         </w:rPr>
@@ -3672,7 +3926,7 @@
                     <pic:cNvPicPr/>
                   </pic:nvPicPr>
                   <pic:blipFill>
-                    <a:blip r:embed="rId15"/>
+                    <a:blip r:embed="rId19"/>
                     <a:stretch>
                       <a:fillRect/>
                     </a:stretch>
@@ -3721,6 +3975,7 @@
       <w:r>
         <w:rPr>
           <w:rFonts w:ascii="Times New Roman" w:hAnsi="Times New Roman" w:cs="Times New Roman"/>
+          <w:noProof/>
           <w:sz w:val="24"/>
           <w:szCs w:val="24"/>
         </w:rPr>
@@ -3740,7 +3995,7 @@
                     <pic:cNvPicPr/>
                   </pic:nvPicPr>
                   <pic:blipFill>
-                    <a:blip r:embed="rId16"/>
+                    <a:blip r:embed="rId20"/>
                     <a:stretch>
                       <a:fillRect/>
                     </a:stretch>
@@ -3781,6 +4036,7 @@
       <w:r>
         <w:rPr>
           <w:rFonts w:ascii="Times New Roman" w:hAnsi="Times New Roman" w:cs="Times New Roman"/>
+          <w:noProof/>
           <w:sz w:val="24"/>
           <w:szCs w:val="24"/>
         </w:rPr>
@@ -3800,7 +4056,7 @@
                     <pic:cNvPicPr/>
                   </pic:nvPicPr>
                   <pic:blipFill>
-                    <a:blip r:embed="rId17"/>
+                    <a:blip r:embed="rId21"/>
                     <a:stretch>
                       <a:fillRect/>
                     </a:stretch>
@@ -4303,15 +4559,7 @@
           <w:szCs w:val="24"/>
         </w:rPr>
         <w:tab/>
-        <w:t xml:space="preserve">    </w:t>
-      </w:r>
-      <w:r>
-        <w:rPr>
-          <w:rFonts w:ascii="Times New Roman" w:hAnsi="Times New Roman" w:cs="Times New Roman"/>
-          <w:sz w:val="24"/>
-          <w:szCs w:val="24"/>
-        </w:rPr>
-        <w:t xml:space="preserve"> </w:t>
+        <w:t xml:space="preserve">     </w:t>
       </w:r>
       <w:r>
         <w:rPr>
@@ -4832,6 +5080,7 @@
       <w:r>
         <w:rPr>
           <w:rFonts w:ascii="Times New Roman" w:hAnsi="Times New Roman" w:cs="Times New Roman"/>
+          <w:noProof/>
           <w:sz w:val="24"/>
           <w:szCs w:val="24"/>
         </w:rPr>
@@ -4851,7 +5100,7 @@
                     <pic:cNvPicPr/>
                   </pic:nvPicPr>
                   <pic:blipFill>
-                    <a:blip r:embed="rId18"/>
+                    <a:blip r:embed="rId22"/>
                     <a:stretch>
                       <a:fillRect/>
                     </a:stretch>
@@ -4874,6 +5123,7 @@
       <w:r>
         <w:rPr>
           <w:rFonts w:ascii="Times New Roman" w:hAnsi="Times New Roman" w:cs="Times New Roman"/>
+          <w:noProof/>
           <w:sz w:val="24"/>
           <w:szCs w:val="24"/>
         </w:rPr>
@@ -4893,7 +5143,7 @@
                     <pic:cNvPicPr/>
                   </pic:nvPicPr>
                   <pic:blipFill>
-                    <a:blip r:embed="rId19"/>
+                    <a:blip r:embed="rId23"/>
                     <a:stretch>
                       <a:fillRect/>
                     </a:stretch>
@@ -4925,6 +5175,7 @@
       <w:r>
         <w:rPr>
           <w:rFonts w:ascii="Times New Roman" w:hAnsi="Times New Roman" w:cs="Times New Roman"/>
+          <w:noProof/>
           <w:sz w:val="24"/>
           <w:szCs w:val="24"/>
         </w:rPr>
@@ -4944,7 +5195,7 @@
                     <pic:cNvPicPr/>
                   </pic:nvPicPr>
                   <pic:blipFill>
-                    <a:blip r:embed="rId20"/>
+                    <a:blip r:embed="rId24"/>
                     <a:stretch>
                       <a:fillRect/>
                     </a:stretch>
@@ -4993,6 +5244,7 @@
       <w:r>
         <w:rPr>
           <w:rFonts w:ascii="Times New Roman" w:hAnsi="Times New Roman" w:cs="Times New Roman"/>
+          <w:noProof/>
           <w:sz w:val="24"/>
           <w:szCs w:val="24"/>
         </w:rPr>
@@ -5012,7 +5264,7 @@
                     <pic:cNvPicPr/>
                   </pic:nvPicPr>
                   <pic:blipFill>
-                    <a:blip r:embed="rId21"/>
+                    <a:blip r:embed="rId25"/>
                     <a:stretch>
                       <a:fillRect/>
                     </a:stretch>
@@ -5044,6 +5296,7 @@
       <w:r>
         <w:rPr>
           <w:rFonts w:ascii="Times New Roman" w:hAnsi="Times New Roman" w:cs="Times New Roman"/>
+          <w:noProof/>
           <w:sz w:val="24"/>
           <w:szCs w:val="24"/>
         </w:rPr>
@@ -5063,7 +5316,7 @@
                     <pic:cNvPicPr/>
                   </pic:nvPicPr>
                   <pic:blipFill>
-                    <a:blip r:embed="rId22"/>
+                    <a:blip r:embed="rId26"/>
                     <a:stretch>
                       <a:fillRect/>
                     </a:stretch>
@@ -6201,17 +6454,7 @@
           <w:sz w:val="24"/>
           <w:szCs w:val="24"/>
         </w:rPr>
-        <w:t>Basis Path Testing</w:t>
-      </w:r>
-      <w:r>
-        <w:rPr>
-          <w:rFonts w:ascii="Times New Roman" w:hAnsi="Times New Roman" w:cs="Times New Roman"/>
-          <w:b/>
-          <w:bCs/>
-          <w:sz w:val="24"/>
-          <w:szCs w:val="24"/>
-        </w:rPr>
-        <w:t>/Path coverage</w:t>
+        <w:t>Basis Path Testing/Path coverage</w:t>
       </w:r>
       <w:r>
         <w:rPr>
@@ -6566,6 +6809,7 @@
       <w:r>
         <w:rPr>
           <w:rFonts w:ascii="Times New Roman" w:hAnsi="Times New Roman" w:cs="Times New Roman"/>
+          <w:noProof/>
           <w:sz w:val="24"/>
           <w:szCs w:val="24"/>
         </w:rPr>
@@ -6585,7 +6829,7 @@
                     <pic:cNvPicPr/>
                   </pic:nvPicPr>
                   <pic:blipFill>
-                    <a:blip r:embed="rId23"/>
+                    <a:blip r:embed="rId27"/>
                     <a:stretch>
                       <a:fillRect/>
                     </a:stretch>
@@ -6618,6 +6862,7 @@
       <w:r>
         <w:rPr>
           <w:rFonts w:ascii="Times New Roman" w:hAnsi="Times New Roman" w:cs="Times New Roman"/>
+          <w:noProof/>
           <w:sz w:val="24"/>
           <w:szCs w:val="24"/>
         </w:rPr>
@@ -6637,7 +6882,7 @@
                     <pic:cNvPicPr/>
                   </pic:nvPicPr>
                   <pic:blipFill>
-                    <a:blip r:embed="rId24"/>
+                    <a:blip r:embed="rId28"/>
                     <a:stretch>
                       <a:fillRect/>
                     </a:stretch>
@@ -6678,6 +6923,7 @@
       <w:r>
         <w:rPr>
           <w:rFonts w:ascii="Times New Roman" w:hAnsi="Times New Roman" w:cs="Times New Roman"/>
+          <w:noProof/>
           <w:sz w:val="24"/>
           <w:szCs w:val="24"/>
         </w:rPr>
@@ -6697,7 +6943,7 @@
                     <pic:cNvPicPr/>
                   </pic:nvPicPr>
                   <pic:blipFill>
-                    <a:blip r:embed="rId25"/>
+                    <a:blip r:embed="rId29"/>
                     <a:stretch>
                       <a:fillRect/>
                     </a:stretch>
@@ -6730,6 +6976,7 @@
       <w:r>
         <w:rPr>
           <w:rFonts w:ascii="Times New Roman" w:hAnsi="Times New Roman" w:cs="Times New Roman"/>
+          <w:noProof/>
           <w:sz w:val="24"/>
           <w:szCs w:val="24"/>
         </w:rPr>
@@ -6749,7 +6996,7 @@
                     <pic:cNvPicPr/>
                   </pic:nvPicPr>
                   <pic:blipFill>
-                    <a:blip r:embed="rId26"/>
+                    <a:blip r:embed="rId30"/>
                     <a:stretch>
                       <a:fillRect/>
                     </a:stretch>
@@ -6980,6 +7227,7 @@
       <w:r>
         <w:rPr>
           <w:rFonts w:ascii="Times New Roman" w:hAnsi="Times New Roman" w:cs="Times New Roman"/>
+          <w:noProof/>
           <w:sz w:val="24"/>
           <w:szCs w:val="24"/>
         </w:rPr>
@@ -6999,7 +7247,7 @@
                     <pic:cNvPicPr/>
                   </pic:nvPicPr>
                   <pic:blipFill>
-                    <a:blip r:embed="rId27"/>
+                    <a:blip r:embed="rId31"/>
                     <a:stretch>
                       <a:fillRect/>
                     </a:stretch>
@@ -7691,15 +7939,7 @@
           <w:sz w:val="24"/>
           <w:szCs w:val="24"/>
         </w:rPr>
-        <w:t xml:space="preserve"> so 6 independent paths</w:t>
-      </w:r>
-      <w:r>
-        <w:rPr>
-          <w:rFonts w:ascii="Times New Roman" w:hAnsi="Times New Roman" w:cs="Times New Roman"/>
-          <w:sz w:val="24"/>
-          <w:szCs w:val="24"/>
-        </w:rPr>
-        <w:t>)</w:t>
+        <w:t xml:space="preserve"> so 6 independent paths)</w:t>
       </w:r>
     </w:p>
     <w:p>
@@ -7958,6 +8198,7 @@
       <w:r>
         <w:rPr>
           <w:rFonts w:ascii="Times New Roman" w:hAnsi="Times New Roman" w:cs="Times New Roman"/>
+          <w:noProof/>
           <w:sz w:val="24"/>
           <w:szCs w:val="24"/>
         </w:rPr>
@@ -7977,7 +8218,7 @@
                     <pic:cNvPicPr/>
                   </pic:nvPicPr>
                   <pic:blipFill>
-                    <a:blip r:embed="rId28"/>
+                    <a:blip r:embed="rId32"/>
                     <a:stretch>
                       <a:fillRect/>
                     </a:stretch>
@@ -8000,6 +8241,7 @@
       <w:r>
         <w:rPr>
           <w:rFonts w:ascii="Times New Roman" w:hAnsi="Times New Roman" w:cs="Times New Roman"/>
+          <w:noProof/>
           <w:sz w:val="24"/>
           <w:szCs w:val="24"/>
         </w:rPr>
@@ -8019,7 +8261,7 @@
                     <pic:cNvPicPr/>
                   </pic:nvPicPr>
                   <pic:blipFill>
-                    <a:blip r:embed="rId29"/>
+                    <a:blip r:embed="rId33"/>
                     <a:stretch>
                       <a:fillRect/>
                     </a:stretch>
@@ -8052,6 +8294,7 @@
       <w:r>
         <w:rPr>
           <w:rFonts w:ascii="Times New Roman" w:hAnsi="Times New Roman" w:cs="Times New Roman"/>
+          <w:noProof/>
           <w:sz w:val="24"/>
           <w:szCs w:val="24"/>
         </w:rPr>
@@ -8071,7 +8314,7 @@
                     <pic:cNvPicPr/>
                   </pic:nvPicPr>
                   <pic:blipFill>
-                    <a:blip r:embed="rId30"/>
+                    <a:blip r:embed="rId34"/>
                     <a:stretch>
                       <a:fillRect/>
                     </a:stretch>
@@ -8120,6 +8363,7 @@
       <w:r>
         <w:rPr>
           <w:rFonts w:ascii="Times New Roman" w:hAnsi="Times New Roman" w:cs="Times New Roman"/>
+          <w:noProof/>
           <w:sz w:val="24"/>
           <w:szCs w:val="24"/>
         </w:rPr>
@@ -8139,7 +8383,7 @@
                     <pic:cNvPicPr/>
                   </pic:nvPicPr>
                   <pic:blipFill>
-                    <a:blip r:embed="rId31"/>
+                    <a:blip r:embed="rId35"/>
                     <a:stretch>
                       <a:fillRect/>
                     </a:stretch>
@@ -8178,6 +8422,7 @@
       <w:r>
         <w:rPr>
           <w:rFonts w:ascii="Times New Roman" w:hAnsi="Times New Roman" w:cs="Times New Roman"/>
+          <w:noProof/>
           <w:sz w:val="24"/>
           <w:szCs w:val="24"/>
         </w:rPr>
@@ -8197,7 +8442,7 @@
                     <pic:cNvPicPr/>
                   </pic:nvPicPr>
                   <pic:blipFill>
-                    <a:blip r:embed="rId32"/>
+                    <a:blip r:embed="rId36"/>
                     <a:stretch>
                       <a:fillRect/>
                     </a:stretch>
@@ -8230,6 +8475,7 @@
       <w:r>
         <w:rPr>
           <w:rFonts w:ascii="Times New Roman" w:hAnsi="Times New Roman" w:cs="Times New Roman"/>
+          <w:noProof/>
           <w:sz w:val="24"/>
           <w:szCs w:val="24"/>
         </w:rPr>
@@ -8249,7 +8495,7 @@
                     <pic:cNvPicPr/>
                   </pic:nvPicPr>
                   <pic:blipFill>
-                    <a:blip r:embed="rId33"/>
+                    <a:blip r:embed="rId37"/>
                     <a:stretch>
                       <a:fillRect/>
                     </a:stretch>
@@ -8651,6 +8897,7 @@
       <w:r>
         <w:rPr>
           <w:rFonts w:ascii="Times New Roman" w:hAnsi="Times New Roman" w:cs="Times New Roman"/>
+          <w:noProof/>
           <w:sz w:val="24"/>
           <w:szCs w:val="24"/>
         </w:rPr>
@@ -8670,7 +8917,7 @@
                     <pic:cNvPicPr/>
                   </pic:nvPicPr>
                   <pic:blipFill rotWithShape="1">
-                    <a:blip r:embed="rId34"/>
+                    <a:blip r:embed="rId38"/>
                     <a:srcRect b="8971"/>
                     <a:stretch>
                       <a:fillRect/>
@@ -8712,6 +8959,7 @@
       <w:r>
         <w:rPr>
           <w:rFonts w:ascii="Times New Roman" w:hAnsi="Times New Roman" w:cs="Times New Roman"/>
+          <w:noProof/>
           <w:sz w:val="24"/>
           <w:szCs w:val="24"/>
         </w:rPr>
@@ -8731,7 +8979,7 @@
                     <pic:cNvPicPr/>
                   </pic:nvPicPr>
                   <pic:blipFill>
-                    <a:blip r:embed="rId35"/>
+                    <a:blip r:embed="rId39"/>
                     <a:stretch>
                       <a:fillRect/>
                     </a:stretch>
@@ -8802,6 +9050,7 @@
       <w:r>
         <w:rPr>
           <w:rFonts w:ascii="Times New Roman" w:hAnsi="Times New Roman" w:cs="Times New Roman"/>
+          <w:noProof/>
           <w:sz w:val="24"/>
           <w:szCs w:val="24"/>
         </w:rPr>
@@ -8821,7 +9070,7 @@
                     <pic:cNvPicPr/>
                   </pic:nvPicPr>
                   <pic:blipFill>
-                    <a:blip r:embed="rId36"/>
+                    <a:blip r:embed="rId40"/>
                     <a:stretch>
                       <a:fillRect/>
                     </a:stretch>
@@ -8859,6 +9108,7 @@
           <w:rFonts w:ascii="Times New Roman" w:hAnsi="Times New Roman" w:cs="Times New Roman"/>
           <w:b/>
           <w:bCs/>
+          <w:noProof/>
           <w:sz w:val="24"/>
           <w:szCs w:val="24"/>
         </w:rPr>
@@ -8878,7 +9128,7 @@
                     <pic:cNvPicPr/>
                   </pic:nvPicPr>
                   <pic:blipFill>
-                    <a:blip r:embed="rId37"/>
+                    <a:blip r:embed="rId41"/>
                     <a:stretch>
                       <a:fillRect/>
                     </a:stretch>
@@ -11066,6 +11316,7 @@
   <w:style w:type="character" w:default="1" w:styleId="DefaultParagraphFont">
     <w:name w:val="Default Paragraph Font"/>
     <w:uiPriority w:val="1"/>
+    <w:semiHidden/>
     <w:unhideWhenUsed/>
   </w:style>
   <w:style w:type="table" w:default="1" w:styleId="TableNormal">

</xml_diff>